<commit_message>
Added a PDF version of the UserAPI Design Document.
</commit_message>
<xml_diff>
--- a/UserAPI/Docs/User API Design Document.docx
+++ b/UserAPI/Docs/User API Design Document.docx
@@ -58,7 +58,10 @@
         <w:t xml:space="preserve">Version </w:t>
       </w:r>
       <w:r>
-        <w:t>0.2</w:t>
+        <w:t>0.</w:t>
+      </w:r>
+      <w:r>
+        <w:t>3</w:t>
       </w:r>
     </w:p>
     <w:p>
@@ -317,6 +320,9 @@
             <w:pPr>
               <w:jc w:val="center"/>
             </w:pPr>
+            <w:r>
+              <w:t>0.3</w:t>
+            </w:r>
           </w:p>
         </w:tc>
         <w:tc>
@@ -327,6 +333,9 @@
             <w:pPr>
               <w:jc w:val="center"/>
             </w:pPr>
+            <w:r>
+              <w:t>06/09/19</w:t>
+            </w:r>
           </w:p>
         </w:tc>
         <w:tc>
@@ -337,6 +346,17 @@
             <w:pPr>
               <w:jc w:val="center"/>
             </w:pPr>
+            <w:r>
+              <w:t xml:space="preserve">Added the </w:t>
+            </w:r>
+            <w:proofErr w:type="spellStart"/>
+            <w:r>
+              <w:t>OAS_UserAPI.yaml</w:t>
+            </w:r>
+            <w:proofErr w:type="spellEnd"/>
+            <w:r>
+              <w:t xml:space="preserve"> reference</w:t>
+            </w:r>
           </w:p>
         </w:tc>
         <w:tc>
@@ -347,6 +367,9 @@
             <w:pPr>
               <w:jc w:val="center"/>
             </w:pPr>
+            <w:r>
+              <w:t>Charles Stack</w:t>
+            </w:r>
           </w:p>
         </w:tc>
       </w:tr>
@@ -4553,11 +4576,32 @@
       </w:pPr>
       <w:proofErr w:type="spellStart"/>
       <w:r>
+        <w:t>Swagger_</w:t>
+      </w:r>
+      <w:r>
         <w:t>UserAPI.yaml</w:t>
       </w:r>
       <w:proofErr w:type="spellEnd"/>
       <w:r>
         <w:t xml:space="preserve"> – A Swagger 2.0 document describing the User Management Service API.</w:t>
+      </w:r>
+    </w:p>
+    <w:p>
+      <w:pPr>
+        <w:pStyle w:val="ListParagraph"/>
+        <w:numPr>
+          <w:ilvl w:val="0"/>
+          <w:numId w:val="4"/>
+        </w:numPr>
+        <w:jc w:val="both"/>
+      </w:pPr>
+      <w:proofErr w:type="spellStart"/>
+      <w:r>
+        <w:t>OAS_UserAPI.yaml</w:t>
+      </w:r>
+      <w:proofErr w:type="spellEnd"/>
+      <w:r>
+        <w:t xml:space="preserve"> – An OAS 3.0 document describing the User Management Service API.</w:t>
       </w:r>
     </w:p>
     <w:p>
@@ -4912,7 +4956,6 @@
       </w:pPr>
       <w:bookmarkStart w:id="7" w:name="_Toc10493804"/>
       <w:r>
-        <w:lastRenderedPageBreak/>
         <w:t>Design Considerations</w:t>
       </w:r>
       <w:bookmarkEnd w:id="7"/>
@@ -4923,22 +4966,36 @@
         <w:pStyle w:val="Heading2"/>
       </w:pPr>
       <w:bookmarkStart w:id="8" w:name="_Toc10493805"/>
-      <w:bookmarkStart w:id="9" w:name="_GoBack"/>
+      <w:r>
+        <w:t>Technology Stack</w:t>
+      </w:r>
+      <w:bookmarkEnd w:id="8"/>
+    </w:p>
+    <w:p>
+      <w:r>
+        <w:t>The technology stack chosen is highly scalable and open-source.  The Swagger and it</w:t>
+      </w:r>
+      <w:r>
+        <w:t>s</w:t>
+      </w:r>
+      <w:r>
+        <w:t xml:space="preserve"> success, Open API Standard (OAS), provide a mechanism to clearly define the API in a manner that is both human and machine readable.  </w:t>
+      </w:r>
+    </w:p>
+    <w:p/>
+    <w:p>
+      <w:pPr>
+        <w:pStyle w:val="Heading2"/>
+      </w:pPr>
+      <w:bookmarkStart w:id="9" w:name="_Toc10493806"/>
+      <w:r>
+        <w:t>Implementation Language</w:t>
+      </w:r>
       <w:bookmarkEnd w:id="9"/>
-      <w:r>
-        <w:t>Technology Stack</w:t>
-      </w:r>
-      <w:bookmarkEnd w:id="8"/>
-    </w:p>
-    <w:p>
-      <w:r>
-        <w:t>The technology stack chosen is highly scalable and open-source.  The Swagger and it</w:t>
-      </w:r>
-      <w:r>
-        <w:t>s</w:t>
-      </w:r>
-      <w:r>
-        <w:t xml:space="preserve"> success, Open API Standard (OAS), provide a mechanism to clearly define the API in a manner that is both human and machine readable.  </w:t>
+    </w:p>
+    <w:p>
+      <w:r>
+        <w:t>The User Management Service API is programming language and platform neutral.  While Swagger/OAS is used to define the API, the API can be implemented using the developer’s language and platform of choice.  Swagger/OAS provides tools to generate server and client code for a variety of languages and is recommended only because of the tooling available.</w:t>
       </w:r>
     </w:p>
     <w:p/>
@@ -4946,15 +5003,15 @@
       <w:pPr>
         <w:pStyle w:val="Heading2"/>
       </w:pPr>
-      <w:bookmarkStart w:id="10" w:name="_Toc10493806"/>
-      <w:r>
-        <w:t>Implementation Language</w:t>
+      <w:bookmarkStart w:id="10" w:name="_Toc10493807"/>
+      <w:r>
+        <w:t>Authentication</w:t>
       </w:r>
       <w:bookmarkEnd w:id="10"/>
     </w:p>
     <w:p>
       <w:r>
-        <w:t>The User Management Service API is programming language and platform neutral.  While Swagger/OAS is used to define the API, the API can be implemented using the developer’s language and platform of choice.  Swagger/OAS provides tools to generate server and client code for a variety of languages and is recommended only because of the tooling available.</w:t>
+        <w:t xml:space="preserve">The User Management Service API requires that Two Factor Authentication be implemented in any concrete implementation of the API.  It supports OTP via the Google Authenticator app as well as via an SMS message.  </w:t>
       </w:r>
     </w:p>
     <w:p/>
@@ -4962,15 +5019,15 @@
       <w:pPr>
         <w:pStyle w:val="Heading2"/>
       </w:pPr>
-      <w:bookmarkStart w:id="11" w:name="_Toc10493807"/>
-      <w:r>
-        <w:t>Authentication</w:t>
+      <w:bookmarkStart w:id="11" w:name="_Toc10493808"/>
+      <w:r>
+        <w:t>Database</w:t>
       </w:r>
       <w:bookmarkEnd w:id="11"/>
     </w:p>
     <w:p>
       <w:r>
-        <w:t xml:space="preserve">The User Management Service API requires that Two Factor Authentication be implemented in any concrete implementation of the API.  It supports OTP via the Google Authenticator app as well as via an SMS message.  </w:t>
+        <w:t>The design is database agnostic.  It is up to the development team implementing this API to select a persistent data storage mechanism.</w:t>
       </w:r>
     </w:p>
     <w:p/>
@@ -4978,15 +5035,15 @@
       <w:pPr>
         <w:pStyle w:val="Heading2"/>
       </w:pPr>
-      <w:bookmarkStart w:id="12" w:name="_Toc10493808"/>
-      <w:r>
-        <w:t>Database</w:t>
+      <w:bookmarkStart w:id="12" w:name="_Toc10493809"/>
+      <w:r>
+        <w:t>Security</w:t>
       </w:r>
       <w:bookmarkEnd w:id="12"/>
     </w:p>
     <w:p>
       <w:r>
-        <w:t>The design is database agnostic.  It is up to the development team implementing this API to select a persistent data storage mechanism.</w:t>
+        <w:t>HTTPS is the preferred security for any public facing services.  HTTP is permitted only during development.</w:t>
       </w:r>
     </w:p>
     <w:p/>
@@ -4994,27 +5051,11 @@
       <w:pPr>
         <w:pStyle w:val="Heading2"/>
       </w:pPr>
-      <w:bookmarkStart w:id="13" w:name="_Toc10493809"/>
-      <w:r>
-        <w:t>Security</w:t>
+      <w:bookmarkStart w:id="13" w:name="_Toc10493810"/>
+      <w:r>
+        <w:t>Source and Version Control</w:t>
       </w:r>
       <w:bookmarkEnd w:id="13"/>
-    </w:p>
-    <w:p>
-      <w:r>
-        <w:t>HTTPS is the preferred security for any public facing services.  HTTP is permitted only during development.</w:t>
-      </w:r>
-    </w:p>
-    <w:p/>
-    <w:p>
-      <w:pPr>
-        <w:pStyle w:val="Heading2"/>
-      </w:pPr>
-      <w:bookmarkStart w:id="14" w:name="_Toc10493810"/>
-      <w:r>
-        <w:t>Source and Version Control</w:t>
-      </w:r>
-      <w:bookmarkEnd w:id="14"/>
     </w:p>
     <w:p>
       <w:r>
@@ -5032,23 +5073,23 @@
       <w:pPr>
         <w:pStyle w:val="Heading1"/>
       </w:pPr>
-      <w:bookmarkStart w:id="15" w:name="_Toc10493811"/>
+      <w:bookmarkStart w:id="14" w:name="_Toc10493811"/>
       <w:r>
         <w:lastRenderedPageBreak/>
         <w:t>User Management Service API Details</w:t>
       </w:r>
+      <w:bookmarkEnd w:id="14"/>
+    </w:p>
+    <w:p/>
+    <w:p>
+      <w:pPr>
+        <w:pStyle w:val="Heading2"/>
+      </w:pPr>
+      <w:bookmarkStart w:id="15" w:name="_Toc10493812"/>
+      <w:r>
+        <w:t>Overview</w:t>
+      </w:r>
       <w:bookmarkEnd w:id="15"/>
-    </w:p>
-    <w:p/>
-    <w:p>
-      <w:pPr>
-        <w:pStyle w:val="Heading2"/>
-      </w:pPr>
-      <w:bookmarkStart w:id="16" w:name="_Toc10493812"/>
-      <w:r>
-        <w:t>Overview</w:t>
-      </w:r>
-      <w:bookmarkEnd w:id="16"/>
     </w:p>
     <w:p>
       <w:r>
@@ -5232,140 +5273,140 @@
       <w:pPr>
         <w:pStyle w:val="Heading2"/>
       </w:pPr>
-      <w:bookmarkStart w:id="17" w:name="_Toc10493813"/>
+      <w:bookmarkStart w:id="16" w:name="_Toc10493813"/>
       <w:r>
         <w:t>Communication Protocol</w:t>
       </w:r>
+      <w:bookmarkEnd w:id="16"/>
+    </w:p>
+    <w:p/>
+    <w:p>
+      <w:r>
+        <w:t xml:space="preserve">Clients shall interact with the service via the RESTful API over HTTP/HTTPS.  </w:t>
+      </w:r>
+    </w:p>
+    <w:p/>
+    <w:p>
+      <w:r>
+        <w:t xml:space="preserve">When the service is implemented in a production environment, only HTTPS shall be used. </w:t>
+      </w:r>
+    </w:p>
+    <w:p/>
+    <w:p>
+      <w:r>
+        <w:t>All API calls require at least the following two HTTP headers to be populated</w:t>
+      </w:r>
+      <w:r>
+        <w:t>:</w:t>
+      </w:r>
+    </w:p>
+    <w:p/>
+    <w:p>
+      <w:pPr>
+        <w:pStyle w:val="Heading3"/>
+      </w:pPr>
+      <w:bookmarkStart w:id="17" w:name="_Toc10493814"/>
+      <w:proofErr w:type="spellStart"/>
+      <w:r>
+        <w:t>APIClientKey</w:t>
+      </w:r>
       <w:bookmarkEnd w:id="17"/>
+      <w:proofErr w:type="spellEnd"/>
+    </w:p>
+    <w:p>
+      <w:r>
+        <w:t xml:space="preserve">This </w:t>
+      </w:r>
+      <w:r>
+        <w:t xml:space="preserve">header </w:t>
+      </w:r>
+      <w:r>
+        <w:t>value shall represent the specific implementation of the service and identifies the application itself.  The header name is: X-</w:t>
+      </w:r>
+      <w:proofErr w:type="spellStart"/>
+      <w:r>
+        <w:t>ApiClientKey</w:t>
+      </w:r>
+      <w:proofErr w:type="spellEnd"/>
     </w:p>
     <w:p/>
     <w:p>
-      <w:r>
-        <w:t xml:space="preserve">Clients shall interact with the service via the RESTful API over HTTP/HTTPS.  </w:t>
-      </w:r>
-    </w:p>
-    <w:p/>
-    <w:p>
-      <w:r>
-        <w:t xml:space="preserve">When the service is implemented in a production environment, only HTTPS shall be used. </w:t>
-      </w:r>
-    </w:p>
-    <w:p/>
-    <w:p>
-      <w:r>
-        <w:t>All API calls require at least the following two HTTP headers to be populated</w:t>
-      </w:r>
-      <w:r>
-        <w:t>:</w:t>
-      </w:r>
-    </w:p>
-    <w:p/>
-    <w:p>
       <w:pPr>
         <w:pStyle w:val="Heading3"/>
       </w:pPr>
-      <w:bookmarkStart w:id="18" w:name="_Toc10493814"/>
+      <w:bookmarkStart w:id="18" w:name="_Toc10493815"/>
       <w:proofErr w:type="spellStart"/>
       <w:r>
-        <w:t>APIClientKey</w:t>
+        <w:lastRenderedPageBreak/>
+        <w:t>APIClientSecret</w:t>
       </w:r>
       <w:bookmarkEnd w:id="18"/>
       <w:proofErr w:type="spellEnd"/>
     </w:p>
     <w:p>
       <w:r>
-        <w:t xml:space="preserve">This </w:t>
-      </w:r>
-      <w:r>
-        <w:t xml:space="preserve">header </w:t>
-      </w:r>
-      <w:r>
-        <w:t>value shall represent the specific implementation of the service and identifies the application itself.  The header name is: X-</w:t>
+        <w:t xml:space="preserve">This header value shall represent the equivalent of a password for the </w:t>
       </w:r>
       <w:proofErr w:type="spellStart"/>
       <w:r>
-        <w:t>ApiClientKey</w:t>
+        <w:t>APIClientKey</w:t>
       </w:r>
       <w:proofErr w:type="spellEnd"/>
+      <w:r>
+        <w:t xml:space="preserve">.  </w:t>
+      </w:r>
     </w:p>
     <w:p/>
     <w:p>
+      <w:r>
+        <w:t xml:space="preserve">Two (2) other headers represent a specific user session.  They are shown below.  </w:t>
+      </w:r>
+    </w:p>
+    <w:p/>
+    <w:p>
       <w:pPr>
         <w:pStyle w:val="Heading3"/>
       </w:pPr>
-      <w:bookmarkStart w:id="19" w:name="_Toc10493815"/>
+      <w:bookmarkStart w:id="19" w:name="_Toc10493816"/>
       <w:proofErr w:type="spellStart"/>
       <w:r>
-        <w:lastRenderedPageBreak/>
-        <w:t>APIClientSecret</w:t>
+        <w:t>UserAuth</w:t>
       </w:r>
       <w:bookmarkEnd w:id="19"/>
       <w:proofErr w:type="spellEnd"/>
     </w:p>
     <w:p>
       <w:r>
-        <w:t xml:space="preserve">This header value shall represent the equivalent of a password for the </w:t>
+        <w:t xml:space="preserve">The first of these is the </w:t>
       </w:r>
       <w:proofErr w:type="spellStart"/>
       <w:r>
-        <w:t>APIClientKey</w:t>
+        <w:t>UserAuth</w:t>
       </w:r>
       <w:proofErr w:type="spellEnd"/>
       <w:r>
-        <w:t xml:space="preserve">.  </w:t>
+        <w:t xml:space="preserve"> header which assumes the X-</w:t>
+      </w:r>
+      <w:proofErr w:type="spellStart"/>
+      <w:r>
+        <w:t>UserAuth</w:t>
+      </w:r>
+      <w:proofErr w:type="spellEnd"/>
+      <w:r>
+        <w:t xml:space="preserve"> header name and contains the user’s session id.  This value will expire and no longer be valid after the user session expires due to non-use or the user logs out.  </w:t>
       </w:r>
     </w:p>
     <w:p/>
     <w:p>
-      <w:r>
-        <w:t xml:space="preserve">Two (2) other headers represent a specific user session.  They are shown below.  </w:t>
-      </w:r>
-    </w:p>
-    <w:p/>
-    <w:p>
       <w:pPr>
         <w:pStyle w:val="Heading3"/>
       </w:pPr>
-      <w:bookmarkStart w:id="20" w:name="_Toc10493816"/>
+      <w:bookmarkStart w:id="20" w:name="_Toc10493817"/>
       <w:proofErr w:type="spellStart"/>
       <w:r>
-        <w:t>UserAuth</w:t>
+        <w:t>AdminAuth</w:t>
       </w:r>
       <w:bookmarkEnd w:id="20"/>
-      <w:proofErr w:type="spellEnd"/>
-    </w:p>
-    <w:p>
-      <w:r>
-        <w:t xml:space="preserve">The first of these is the </w:t>
-      </w:r>
-      <w:proofErr w:type="spellStart"/>
-      <w:r>
-        <w:t>UserAuth</w:t>
-      </w:r>
-      <w:proofErr w:type="spellEnd"/>
-      <w:r>
-        <w:t xml:space="preserve"> header which assumes the X-</w:t>
-      </w:r>
-      <w:proofErr w:type="spellStart"/>
-      <w:r>
-        <w:t>UserAuth</w:t>
-      </w:r>
-      <w:proofErr w:type="spellEnd"/>
-      <w:r>
-        <w:t xml:space="preserve"> header name and contains the user’s session id.  This value will expire and no longer be valid after the user session expires due to non-use or the user logs out.  </w:t>
-      </w:r>
-    </w:p>
-    <w:p/>
-    <w:p>
-      <w:pPr>
-        <w:pStyle w:val="Heading3"/>
-      </w:pPr>
-      <w:bookmarkStart w:id="21" w:name="_Toc10493817"/>
-      <w:proofErr w:type="spellStart"/>
-      <w:r>
-        <w:t>AdminAuth</w:t>
-      </w:r>
-      <w:bookmarkEnd w:id="21"/>
       <w:proofErr w:type="spellEnd"/>
     </w:p>
     <w:p>
@@ -5678,77 +5719,7 @@
                               <w:rPr>
                                 <w:rFonts w:ascii="Courier New" w:hAnsi="Courier New" w:cs="Courier New"/>
                               </w:rPr>
-                              <w:t>curl -X GET "https://users.mind2mobile.net/v1/users/ef34a11c-a3db-4a8a-b4d2-8d8aeb723c3b" -H "</w:t>
-                            </w:r>
-                            <w:proofErr w:type="gramStart"/>
-                            <w:r>
-                              <w:rPr>
-                                <w:rFonts w:ascii="Courier New" w:hAnsi="Courier New" w:cs="Courier New"/>
-                              </w:rPr>
-                              <w:t>accept:</w:t>
-                            </w:r>
-                            <w:proofErr w:type="gramEnd"/>
-                            <w:r>
-                              <w:rPr>
-                                <w:rFonts w:ascii="Courier New" w:hAnsi="Courier New" w:cs="Courier New"/>
-                              </w:rPr>
-                              <w:t xml:space="preserve"> application/json" -H "X-</w:t>
-                            </w:r>
-                            <w:proofErr w:type="spellStart"/>
-                            <w:r>
-                              <w:rPr>
-                                <w:rFonts w:ascii="Courier New" w:hAnsi="Courier New" w:cs="Courier New"/>
-                              </w:rPr>
-                              <w:t>UserAuth</w:t>
-                            </w:r>
-                            <w:proofErr w:type="spellEnd"/>
-                            <w:r>
-                              <w:rPr>
-                                <w:rFonts w:ascii="Courier New" w:hAnsi="Courier New" w:cs="Courier New"/>
-                              </w:rPr>
-                              <w:t>: e7667243-99c6-4f95-97a9-d397d62e8547" -H "X-</w:t>
-                            </w:r>
-                            <w:proofErr w:type="spellStart"/>
-                            <w:r>
-                              <w:rPr>
-                                <w:rFonts w:ascii="Courier New" w:hAnsi="Courier New" w:cs="Courier New"/>
-                              </w:rPr>
-                              <w:t>ApiClientKey</w:t>
-                            </w:r>
-                            <w:proofErr w:type="spellEnd"/>
-                            <w:r>
-                              <w:rPr>
-                                <w:rFonts w:ascii="Courier New" w:hAnsi="Courier New" w:cs="Courier New"/>
-                              </w:rPr>
-                              <w:t>: e7667243-99c6-4f95-97a9-d397d62e8547" -H "X-</w:t>
-                            </w:r>
-                            <w:proofErr w:type="spellStart"/>
-                            <w:r>
-                              <w:rPr>
-                                <w:rFonts w:ascii="Courier New" w:hAnsi="Courier New" w:cs="Courier New"/>
-                              </w:rPr>
-                              <w:t>ApiClientSecret</w:t>
-                            </w:r>
-                            <w:proofErr w:type="spellEnd"/>
-                            <w:r>
-                              <w:rPr>
-                                <w:rFonts w:ascii="Courier New" w:hAnsi="Courier New" w:cs="Courier New"/>
-                              </w:rPr>
-                              <w:t xml:space="preserve">: </w:t>
-                            </w:r>
-                            <w:proofErr w:type="spellStart"/>
-                            <w:r>
-                              <w:rPr>
-                                <w:rFonts w:ascii="Courier New" w:hAnsi="Courier New" w:cs="Courier New"/>
-                              </w:rPr>
-                              <w:t>MyClientSecret</w:t>
-                            </w:r>
-                            <w:proofErr w:type="spellEnd"/>
-                            <w:r>
-                              <w:rPr>
-                                <w:rFonts w:ascii="Courier New" w:hAnsi="Courier New" w:cs="Courier New"/>
-                              </w:rPr>
-                              <w:t>"</w:t>
+                              <w:t>curl -X GET "https://users.mind2mobile.net/v1/users/ef34a11c-a3db-4a8a-b4d2-8d8aeb723c3b" -H "accept: application/json" -H "X-UserAuth: e7667243-99c6-4f95-97a9-d397d62e8547" -H "X-ApiClientKey: e7667243-99c6-4f95-97a9-d397d62e8547" -H "X-ApiClientSecret: MyClientSecret"</w:t>
                             </w:r>
                           </w:p>
                         </w:txbxContent>
@@ -5784,77 +5755,7 @@
                         <w:rPr>
                           <w:rFonts w:ascii="Courier New" w:hAnsi="Courier New" w:cs="Courier New"/>
                         </w:rPr>
-                        <w:t>curl -X GET "https://users.mind2mobile.net/v1/users/ef34a11c-a3db-4a8a-b4d2-8d8aeb723c3b" -H "</w:t>
-                      </w:r>
-                      <w:proofErr w:type="gramStart"/>
-                      <w:r>
-                        <w:rPr>
-                          <w:rFonts w:ascii="Courier New" w:hAnsi="Courier New" w:cs="Courier New"/>
-                        </w:rPr>
-                        <w:t>accept:</w:t>
-                      </w:r>
-                      <w:proofErr w:type="gramEnd"/>
-                      <w:r>
-                        <w:rPr>
-                          <w:rFonts w:ascii="Courier New" w:hAnsi="Courier New" w:cs="Courier New"/>
-                        </w:rPr>
-                        <w:t xml:space="preserve"> application/json" -H "X-</w:t>
-                      </w:r>
-                      <w:proofErr w:type="spellStart"/>
-                      <w:r>
-                        <w:rPr>
-                          <w:rFonts w:ascii="Courier New" w:hAnsi="Courier New" w:cs="Courier New"/>
-                        </w:rPr>
-                        <w:t>UserAuth</w:t>
-                      </w:r>
-                      <w:proofErr w:type="spellEnd"/>
-                      <w:r>
-                        <w:rPr>
-                          <w:rFonts w:ascii="Courier New" w:hAnsi="Courier New" w:cs="Courier New"/>
-                        </w:rPr>
-                        <w:t>: e7667243-99c6-4f95-97a9-d397d62e8547" -H "X-</w:t>
-                      </w:r>
-                      <w:proofErr w:type="spellStart"/>
-                      <w:r>
-                        <w:rPr>
-                          <w:rFonts w:ascii="Courier New" w:hAnsi="Courier New" w:cs="Courier New"/>
-                        </w:rPr>
-                        <w:t>ApiClientKey</w:t>
-                      </w:r>
-                      <w:proofErr w:type="spellEnd"/>
-                      <w:r>
-                        <w:rPr>
-                          <w:rFonts w:ascii="Courier New" w:hAnsi="Courier New" w:cs="Courier New"/>
-                        </w:rPr>
-                        <w:t>: e7667243-99c6-4f95-97a9-d397d62e8547" -H "X-</w:t>
-                      </w:r>
-                      <w:proofErr w:type="spellStart"/>
-                      <w:r>
-                        <w:rPr>
-                          <w:rFonts w:ascii="Courier New" w:hAnsi="Courier New" w:cs="Courier New"/>
-                        </w:rPr>
-                        <w:t>ApiClientSecret</w:t>
-                      </w:r>
-                      <w:proofErr w:type="spellEnd"/>
-                      <w:r>
-                        <w:rPr>
-                          <w:rFonts w:ascii="Courier New" w:hAnsi="Courier New" w:cs="Courier New"/>
-                        </w:rPr>
-                        <w:t xml:space="preserve">: </w:t>
-                      </w:r>
-                      <w:proofErr w:type="spellStart"/>
-                      <w:r>
-                        <w:rPr>
-                          <w:rFonts w:ascii="Courier New" w:hAnsi="Courier New" w:cs="Courier New"/>
-                        </w:rPr>
-                        <w:t>MyClientSecret</w:t>
-                      </w:r>
-                      <w:proofErr w:type="spellEnd"/>
-                      <w:r>
-                        <w:rPr>
-                          <w:rFonts w:ascii="Courier New" w:hAnsi="Courier New" w:cs="Courier New"/>
-                        </w:rPr>
-                        <w:t>"</w:t>
+                        <w:t>curl -X GET "https://users.mind2mobile.net/v1/users/ef34a11c-a3db-4a8a-b4d2-8d8aeb723c3b" -H "accept: application/json" -H "X-UserAuth: e7667243-99c6-4f95-97a9-d397d62e8547" -H "X-ApiClientKey: e7667243-99c6-4f95-97a9-d397d62e8547" -H "X-ApiClientSecret: MyClientSecret"</w:t>
                       </w:r>
                     </w:p>
                   </w:txbxContent>
@@ -5871,11 +5772,11 @@
       <w:pPr>
         <w:pStyle w:val="Heading2"/>
       </w:pPr>
-      <w:bookmarkStart w:id="22" w:name="_Toc10493818"/>
+      <w:bookmarkStart w:id="21" w:name="_Toc10493818"/>
       <w:r>
         <w:t>Date and Time Values</w:t>
       </w:r>
-      <w:bookmarkEnd w:id="22"/>
+      <w:bookmarkEnd w:id="21"/>
     </w:p>
     <w:p>
       <w:r>
@@ -6182,7 +6083,7 @@
     <w:p/>
     <w:p/>
     <w:p>
-      <w:bookmarkStart w:id="23" w:name="_Toc10493819"/>
+      <w:bookmarkStart w:id="22" w:name="_Toc10493819"/>
       <w:r>
         <w:rPr>
           <w:rStyle w:val="Heading2Char"/>
@@ -6190,30 +6091,30 @@
         <w:lastRenderedPageBreak/>
         <w:t>Components</w:t>
       </w:r>
+      <w:bookmarkEnd w:id="22"/>
+      <w:r>
+        <w:t>:</w:t>
+      </w:r>
+    </w:p>
+    <w:p/>
+    <w:p>
+      <w:r>
+        <w:t xml:space="preserve">The following definitions are defined for the User Management Service within the Swagger file.  </w:t>
+      </w:r>
+      <w:r>
+        <w:br/>
+      </w:r>
+    </w:p>
+    <w:p>
+      <w:pPr>
+        <w:pStyle w:val="Heading3"/>
+      </w:pPr>
+      <w:bookmarkStart w:id="23" w:name="_Toc10493820"/>
+      <w:proofErr w:type="spellStart"/>
+      <w:r>
+        <w:t>ErrorResponse</w:t>
+      </w:r>
       <w:bookmarkEnd w:id="23"/>
-      <w:r>
-        <w:t>:</w:t>
-      </w:r>
-    </w:p>
-    <w:p/>
-    <w:p>
-      <w:r>
-        <w:t xml:space="preserve">The following definitions are defined for the User Management Service within the Swagger file.  </w:t>
-      </w:r>
-      <w:r>
-        <w:br/>
-      </w:r>
-    </w:p>
-    <w:p>
-      <w:pPr>
-        <w:pStyle w:val="Heading3"/>
-      </w:pPr>
-      <w:bookmarkStart w:id="24" w:name="_Toc10493820"/>
-      <w:proofErr w:type="spellStart"/>
-      <w:r>
-        <w:t>ErrorResponse</w:t>
-      </w:r>
-      <w:bookmarkEnd w:id="24"/>
       <w:proofErr w:type="spellEnd"/>
     </w:p>
     <w:p>
@@ -6542,11 +6443,11 @@
       <w:pPr>
         <w:pStyle w:val="Heading3"/>
       </w:pPr>
-      <w:bookmarkStart w:id="25" w:name="_Toc10493821"/>
+      <w:bookmarkStart w:id="24" w:name="_Toc10493821"/>
       <w:r>
         <w:t>User</w:t>
       </w:r>
-      <w:bookmarkEnd w:id="25"/>
+      <w:bookmarkEnd w:id="24"/>
     </w:p>
     <w:p>
       <w:r>
@@ -7122,11 +7023,11 @@
               <w:t>The User’s Password hashed using a slow hash</w:t>
             </w:r>
             <w:r>
-              <w:t xml:space="preserve"> such as </w:t>
+              <w:t xml:space="preserve"> such </w:t>
             </w:r>
             <w:proofErr w:type="spellStart"/>
             <w:r>
-              <w:t>BCrypt</w:t>
+              <w:t>as BCrypt</w:t>
             </w:r>
             <w:proofErr w:type="spellEnd"/>
             <w:r>
@@ -7448,13 +7349,13 @@
       <w:pPr>
         <w:pStyle w:val="Heading3"/>
       </w:pPr>
-      <w:bookmarkStart w:id="26" w:name="_Toc10493822"/>
+      <w:bookmarkStart w:id="25" w:name="_Toc10493822"/>
       <w:proofErr w:type="spellStart"/>
       <w:r>
         <w:lastRenderedPageBreak/>
         <w:t>AccountStatusInfo</w:t>
       </w:r>
-      <w:bookmarkEnd w:id="26"/>
+      <w:bookmarkEnd w:id="25"/>
       <w:proofErr w:type="spellEnd"/>
     </w:p>
     <w:p>
@@ -8066,24 +7967,24 @@
       <w:pPr>
         <w:pStyle w:val="Heading2"/>
       </w:pPr>
-      <w:bookmarkStart w:id="27" w:name="_Toc10493823"/>
+      <w:bookmarkStart w:id="26" w:name="_Toc10493823"/>
       <w:r>
         <w:lastRenderedPageBreak/>
         <w:t>Request Objects</w:t>
       </w:r>
+      <w:bookmarkEnd w:id="26"/>
+    </w:p>
+    <w:p/>
+    <w:p>
+      <w:pPr>
+        <w:pStyle w:val="Heading3"/>
+      </w:pPr>
+      <w:bookmarkStart w:id="27" w:name="_Toc10493824"/>
+      <w:proofErr w:type="spellStart"/>
+      <w:r>
+        <w:t>UserLoginRequest</w:t>
+      </w:r>
       <w:bookmarkEnd w:id="27"/>
-    </w:p>
-    <w:p/>
-    <w:p>
-      <w:pPr>
-        <w:pStyle w:val="Heading3"/>
-      </w:pPr>
-      <w:bookmarkStart w:id="28" w:name="_Toc10493824"/>
-      <w:proofErr w:type="spellStart"/>
-      <w:r>
-        <w:t>UserLoginRequest</w:t>
-      </w:r>
-      <w:bookmarkEnd w:id="28"/>
       <w:proofErr w:type="spellEnd"/>
     </w:p>
     <w:p>
@@ -8411,13 +8312,13 @@
       <w:pPr>
         <w:pStyle w:val="Heading3"/>
       </w:pPr>
-      <w:bookmarkStart w:id="29" w:name="_Toc10493825"/>
+      <w:bookmarkStart w:id="28" w:name="_Toc10493825"/>
       <w:proofErr w:type="spellStart"/>
       <w:r>
         <w:lastRenderedPageBreak/>
         <w:t>UserChangePasswordRequest</w:t>
       </w:r>
-      <w:bookmarkEnd w:id="29"/>
+      <w:bookmarkEnd w:id="28"/>
       <w:proofErr w:type="spellEnd"/>
     </w:p>
     <w:p>
@@ -8742,7 +8643,7 @@
       <w:pPr>
         <w:pStyle w:val="Heading2"/>
       </w:pPr>
-      <w:bookmarkStart w:id="30" w:name="_Toc10493826"/>
+      <w:bookmarkStart w:id="29" w:name="_Toc10493826"/>
       <w:r>
         <w:lastRenderedPageBreak/>
         <w:t>Responses</w:t>
@@ -8750,19 +8651,19 @@
       <w:r>
         <w:t xml:space="preserve"> Objects</w:t>
       </w:r>
+      <w:bookmarkEnd w:id="29"/>
+    </w:p>
+    <w:p/>
+    <w:p>
+      <w:pPr>
+        <w:pStyle w:val="Heading3"/>
+      </w:pPr>
+      <w:bookmarkStart w:id="30" w:name="_Toc10493827"/>
+      <w:proofErr w:type="spellStart"/>
+      <w:r>
+        <w:t>UserLoginResponse</w:t>
+      </w:r>
       <w:bookmarkEnd w:id="30"/>
-    </w:p>
-    <w:p/>
-    <w:p>
-      <w:pPr>
-        <w:pStyle w:val="Heading3"/>
-      </w:pPr>
-      <w:bookmarkStart w:id="31" w:name="_Toc10493827"/>
-      <w:proofErr w:type="spellStart"/>
-      <w:r>
-        <w:t>UserLoginResponse</w:t>
-      </w:r>
-      <w:bookmarkEnd w:id="31"/>
       <w:proofErr w:type="spellEnd"/>
     </w:p>
     <w:p>
@@ -9125,13 +9026,13 @@
       <w:pPr>
         <w:pStyle w:val="Heading3"/>
       </w:pPr>
-      <w:bookmarkStart w:id="32" w:name="_Toc10493828"/>
+      <w:bookmarkStart w:id="31" w:name="_Toc10493828"/>
       <w:proofErr w:type="spellStart"/>
       <w:r>
         <w:lastRenderedPageBreak/>
         <w:t>TFAInfoResponse</w:t>
       </w:r>
-      <w:bookmarkEnd w:id="32"/>
+      <w:bookmarkEnd w:id="31"/>
       <w:proofErr w:type="spellEnd"/>
     </w:p>
     <w:p>
@@ -9627,7 +9528,7 @@
       <w:pPr>
         <w:pStyle w:val="Heading1"/>
       </w:pPr>
-      <w:bookmarkStart w:id="33" w:name="_Toc10493829"/>
+      <w:bookmarkStart w:id="32" w:name="_Toc10493829"/>
       <w:r>
         <w:lastRenderedPageBreak/>
         <w:t xml:space="preserve">User Management </w:t>
@@ -9635,91 +9536,91 @@
       <w:r>
         <w:t>API Methods</w:t>
       </w:r>
+      <w:bookmarkEnd w:id="32"/>
+    </w:p>
+    <w:p/>
+    <w:p>
+      <w:bookmarkStart w:id="33" w:name="_Toc10493830"/>
+      <w:r>
+        <w:rPr>
+          <w:rStyle w:val="Heading2Char"/>
+        </w:rPr>
+        <w:t xml:space="preserve">Use Case: </w:t>
+      </w:r>
+      <w:r>
+        <w:rPr>
+          <w:rStyle w:val="Heading2Char"/>
+        </w:rPr>
+        <w:t>Create a User Account</w:t>
+      </w:r>
       <w:bookmarkEnd w:id="33"/>
+      <w:r>
+        <w:rPr>
+          <w:rStyle w:val="Heading2Char"/>
+        </w:rPr>
+        <w:br/>
+      </w:r>
+      <w:r>
+        <w:br/>
+      </w:r>
+      <w:r>
+        <w:rPr>
+          <w:b/>
+          <w:bCs/>
+        </w:rPr>
+        <w:t>Description</w:t>
+      </w:r>
+      <w:r>
+        <w:t xml:space="preserve">: User desires to create a new account.  Creating an account is a two-step process. </w:t>
+      </w:r>
+    </w:p>
+    <w:p>
+      <w:r>
+        <w:t xml:space="preserve">The first step is this call.  It creates an inactive User record.  </w:t>
+      </w:r>
     </w:p>
     <w:p/>
     <w:p>
-      <w:bookmarkStart w:id="34" w:name="_Toc10493830"/>
-      <w:r>
-        <w:rPr>
-          <w:rStyle w:val="Heading2Char"/>
-        </w:rPr>
-        <w:t xml:space="preserve">Use Case: </w:t>
-      </w:r>
-      <w:r>
-        <w:rPr>
-          <w:rStyle w:val="Heading2Char"/>
-        </w:rPr>
-        <w:t>Create a User Account</w:t>
+      <w:r>
+        <w:t xml:space="preserve">The second step is to call the GET method which includes the </w:t>
+      </w:r>
+      <w:proofErr w:type="spellStart"/>
+      <w:r>
+        <w:t>UserKey</w:t>
+      </w:r>
+      <w:proofErr w:type="spellEnd"/>
+      <w:r>
+        <w:t xml:space="preserve"> header and the username query parameter.  </w:t>
+      </w:r>
+    </w:p>
+    <w:p/>
+    <w:p>
+      <w:r>
+        <w:t xml:space="preserve">Only after the second step, if the </w:t>
+      </w:r>
+      <w:proofErr w:type="spellStart"/>
+      <w:r>
+        <w:t>UserKey</w:t>
+      </w:r>
+      <w:proofErr w:type="spellEnd"/>
+      <w:r>
+        <w:t xml:space="preserve"> and username are correct, is the account activated and will permit the user to access the account.</w:t>
+      </w:r>
+    </w:p>
+    <w:p>
+      <w:pPr>
+        <w:pStyle w:val="Heading3"/>
+      </w:pPr>
+    </w:p>
+    <w:p>
+      <w:pPr>
+        <w:pStyle w:val="Heading3"/>
+      </w:pPr>
+      <w:bookmarkStart w:id="34" w:name="_Toc10493831"/>
+      <w:r>
+        <w:t>Step 1 – Create an Account</w:t>
       </w:r>
       <w:bookmarkEnd w:id="34"/>
-      <w:r>
-        <w:rPr>
-          <w:rStyle w:val="Heading2Char"/>
-        </w:rPr>
-        <w:br/>
-      </w:r>
-      <w:r>
-        <w:br/>
-      </w:r>
-      <w:r>
-        <w:rPr>
-          <w:b/>
-          <w:bCs/>
-        </w:rPr>
-        <w:t>Description</w:t>
-      </w:r>
-      <w:r>
-        <w:t xml:space="preserve">: User desires to create a new account.  Creating an account is a two-step process. </w:t>
-      </w:r>
-    </w:p>
-    <w:p>
-      <w:r>
-        <w:t xml:space="preserve">The first step is this call.  It creates an inactive User record.  </w:t>
-      </w:r>
-    </w:p>
-    <w:p/>
-    <w:p>
-      <w:r>
-        <w:t xml:space="preserve">The second step is to call the GET method which includes the </w:t>
-      </w:r>
-      <w:proofErr w:type="spellStart"/>
-      <w:r>
-        <w:t>UserKey</w:t>
-      </w:r>
-      <w:proofErr w:type="spellEnd"/>
-      <w:r>
-        <w:t xml:space="preserve"> header and the username query parameter.  </w:t>
-      </w:r>
-    </w:p>
-    <w:p/>
-    <w:p>
-      <w:r>
-        <w:t xml:space="preserve">Only after the second step, if the </w:t>
-      </w:r>
-      <w:proofErr w:type="spellStart"/>
-      <w:r>
-        <w:t>UserKey</w:t>
-      </w:r>
-      <w:proofErr w:type="spellEnd"/>
-      <w:r>
-        <w:t xml:space="preserve"> and username are correct, is the account activated and will permit the user to access the account.</w:t>
-      </w:r>
-    </w:p>
-    <w:p>
-      <w:pPr>
-        <w:pStyle w:val="Heading3"/>
-      </w:pPr>
-    </w:p>
-    <w:p>
-      <w:pPr>
-        <w:pStyle w:val="Heading3"/>
-      </w:pPr>
-      <w:bookmarkStart w:id="35" w:name="_Toc10493831"/>
-      <w:r>
-        <w:t>Step 1 – Create an Account</w:t>
-      </w:r>
-      <w:bookmarkEnd w:id="35"/>
     </w:p>
     <w:p>
       <w:r>
@@ -10431,7 +10332,7 @@
       <w:pPr>
         <w:pStyle w:val="Heading3"/>
       </w:pPr>
-      <w:bookmarkStart w:id="36" w:name="_Toc10493832"/>
+      <w:bookmarkStart w:id="35" w:name="_Toc10493832"/>
       <w:r>
         <w:t xml:space="preserve">Step 2 – Confirm </w:t>
       </w:r>
@@ -10441,7 +10342,7 @@
       <w:r>
         <w:t>the Account</w:t>
       </w:r>
-      <w:bookmarkEnd w:id="36"/>
+      <w:bookmarkEnd w:id="35"/>
     </w:p>
     <w:p>
       <w:r>
@@ -11040,12 +10941,12 @@
       <w:pPr>
         <w:pStyle w:val="Heading2"/>
       </w:pPr>
-      <w:bookmarkStart w:id="37" w:name="_Toc10493833"/>
+      <w:bookmarkStart w:id="36" w:name="_Toc10493833"/>
       <w:r>
         <w:lastRenderedPageBreak/>
         <w:t>Use Case – Log a User Into the application</w:t>
       </w:r>
-      <w:bookmarkEnd w:id="37"/>
+      <w:bookmarkEnd w:id="36"/>
     </w:p>
     <w:p/>
     <w:p>
@@ -11666,12 +11567,12 @@
       <w:pPr>
         <w:pStyle w:val="Heading2"/>
       </w:pPr>
-      <w:bookmarkStart w:id="38" w:name="_Toc10493834"/>
+      <w:bookmarkStart w:id="37" w:name="_Toc10493834"/>
       <w:r>
         <w:lastRenderedPageBreak/>
         <w:t>Use Case – Log a User Out</w:t>
       </w:r>
-      <w:bookmarkEnd w:id="38"/>
+      <w:bookmarkEnd w:id="37"/>
     </w:p>
     <w:p/>
     <w:p>
@@ -12254,12 +12155,12 @@
       <w:pPr>
         <w:pStyle w:val="Heading2"/>
       </w:pPr>
-      <w:bookmarkStart w:id="39" w:name="_Toc10493835"/>
+      <w:bookmarkStart w:id="38" w:name="_Toc10493835"/>
       <w:r>
         <w:lastRenderedPageBreak/>
         <w:t>Use Case – Refresh a User Session</w:t>
       </w:r>
-      <w:bookmarkEnd w:id="39"/>
+      <w:bookmarkEnd w:id="38"/>
     </w:p>
     <w:p/>
     <w:p>
@@ -12956,12 +12857,12 @@
       <w:pPr>
         <w:pStyle w:val="Heading2"/>
       </w:pPr>
-      <w:bookmarkStart w:id="40" w:name="_Toc10493836"/>
+      <w:bookmarkStart w:id="39" w:name="_Toc10493836"/>
       <w:r>
         <w:lastRenderedPageBreak/>
         <w:t>Use Case – Retrieve a User’s account record</w:t>
       </w:r>
-      <w:bookmarkEnd w:id="40"/>
+      <w:bookmarkEnd w:id="39"/>
     </w:p>
     <w:p/>
     <w:p>
@@ -13646,12 +13547,12 @@
       <w:pPr>
         <w:pStyle w:val="Heading2"/>
       </w:pPr>
-      <w:bookmarkStart w:id="41" w:name="_Toc10493837"/>
+      <w:bookmarkStart w:id="40" w:name="_Toc10493837"/>
       <w:r>
         <w:lastRenderedPageBreak/>
         <w:t>Use Case – Update a User’s account record</w:t>
       </w:r>
-      <w:bookmarkEnd w:id="41"/>
+      <w:bookmarkEnd w:id="40"/>
     </w:p>
     <w:p/>
     <w:p>
@@ -14458,12 +14359,12 @@
       <w:pPr>
         <w:pStyle w:val="Heading2"/>
       </w:pPr>
-      <w:bookmarkStart w:id="42" w:name="_Toc10493838"/>
+      <w:bookmarkStart w:id="41" w:name="_Toc10493838"/>
       <w:r>
         <w:lastRenderedPageBreak/>
         <w:t>Use Case – Update a User’s account record via a patch</w:t>
       </w:r>
-      <w:bookmarkEnd w:id="42"/>
+      <w:bookmarkEnd w:id="41"/>
     </w:p>
     <w:p/>
     <w:p>
@@ -15272,12 +15173,12 @@
       <w:pPr>
         <w:pStyle w:val="Heading2"/>
       </w:pPr>
-      <w:bookmarkStart w:id="43" w:name="_Toc10493839"/>
+      <w:bookmarkStart w:id="42" w:name="_Toc10493839"/>
       <w:r>
         <w:lastRenderedPageBreak/>
         <w:t>Use Case – Delete a User’s Account</w:t>
       </w:r>
-      <w:bookmarkEnd w:id="43"/>
+      <w:bookmarkEnd w:id="42"/>
     </w:p>
     <w:p/>
     <w:p>
@@ -15943,23 +15844,23 @@
       <w:pPr>
         <w:pStyle w:val="Heading1"/>
       </w:pPr>
-      <w:bookmarkStart w:id="44" w:name="_Toc10493840"/>
+      <w:bookmarkStart w:id="43" w:name="_Toc10493840"/>
       <w:r>
         <w:lastRenderedPageBreak/>
         <w:t>Password Management API Methods</w:t>
       </w:r>
+      <w:bookmarkEnd w:id="43"/>
+    </w:p>
+    <w:p/>
+    <w:p>
+      <w:pPr>
+        <w:pStyle w:val="Heading2"/>
+      </w:pPr>
+      <w:bookmarkStart w:id="44" w:name="_Toc10493841"/>
+      <w:r>
+        <w:t>Use Case – Request a Password Token</w:t>
+      </w:r>
       <w:bookmarkEnd w:id="44"/>
-    </w:p>
-    <w:p/>
-    <w:p>
-      <w:pPr>
-        <w:pStyle w:val="Heading2"/>
-      </w:pPr>
-      <w:bookmarkStart w:id="45" w:name="_Toc10493841"/>
-      <w:r>
-        <w:t>Use Case – Request a Password Token</w:t>
-      </w:r>
-      <w:bookmarkEnd w:id="45"/>
     </w:p>
     <w:p/>
     <w:p>
@@ -16565,7 +16466,7 @@
       <w:pPr>
         <w:pStyle w:val="Heading2"/>
       </w:pPr>
-      <w:bookmarkStart w:id="46" w:name="_Toc10493842"/>
+      <w:bookmarkStart w:id="45" w:name="_Toc10493842"/>
       <w:r>
         <w:lastRenderedPageBreak/>
         <w:t xml:space="preserve">Use Case – Reset the </w:t>
@@ -16576,7 +16477,7 @@
       <w:r>
         <w:t>Password</w:t>
       </w:r>
-      <w:bookmarkEnd w:id="46"/>
+      <w:bookmarkEnd w:id="45"/>
       <w:r>
         <w:t xml:space="preserve"> </w:t>
       </w:r>
@@ -17393,12 +17294,12 @@
       <w:pPr>
         <w:pStyle w:val="Heading2"/>
       </w:pPr>
-      <w:bookmarkStart w:id="47" w:name="_Toc10493843"/>
+      <w:bookmarkStart w:id="46" w:name="_Toc10493843"/>
       <w:r>
         <w:lastRenderedPageBreak/>
         <w:t>Use Case – Change the User’s Password</w:t>
       </w:r>
-      <w:bookmarkEnd w:id="47"/>
+      <w:bookmarkEnd w:id="46"/>
       <w:r>
         <w:t xml:space="preserve"> </w:t>
       </w:r>
@@ -18142,29 +18043,23 @@
       <w:pPr>
         <w:pStyle w:val="Heading1"/>
       </w:pPr>
-      <w:bookmarkStart w:id="48" w:name="_Toc10493844"/>
+      <w:bookmarkStart w:id="47" w:name="_Toc10493844"/>
       <w:r>
         <w:lastRenderedPageBreak/>
-        <w:t>Two-Factor Authentication</w:t>
-      </w:r>
-      <w:r>
-        <w:t xml:space="preserve"> Management API Methods</w:t>
+        <w:t>Two-Factor Authentication Management API Methods</w:t>
+      </w:r>
+      <w:bookmarkEnd w:id="47"/>
+    </w:p>
+    <w:p/>
+    <w:p>
+      <w:pPr>
+        <w:pStyle w:val="Heading2"/>
+      </w:pPr>
+      <w:bookmarkStart w:id="48" w:name="_Toc10493845"/>
+      <w:r>
+        <w:t>Use Case – Request a Two-Factor Authentication Code via SMS</w:t>
       </w:r>
       <w:bookmarkEnd w:id="48"/>
-    </w:p>
-    <w:p/>
-    <w:p>
-      <w:pPr>
-        <w:pStyle w:val="Heading2"/>
-      </w:pPr>
-      <w:bookmarkStart w:id="49" w:name="_Toc10493845"/>
-      <w:r>
-        <w:t xml:space="preserve">Use Case – Request a </w:t>
-      </w:r>
-      <w:r>
-        <w:t>Two-Factor Authentication Code via SMS</w:t>
-      </w:r>
-      <w:bookmarkEnd w:id="49"/>
     </w:p>
     <w:p/>
     <w:p>
@@ -18228,10 +18123,7 @@
     </w:p>
     <w:p>
       <w:r>
-        <w:t xml:space="preserve">The call </w:t>
-      </w:r>
-      <w:r>
-        <w:t>will generate a unique one-time code that is to be sent via SMS to the registered user device (i.e. their cellphone number).  The SMS method for TFA must be enabled for the account.</w:t>
+        <w:t>The call will generate a unique one-time code that is to be sent via SMS to the registered user device (i.e. their cellphone number).  The SMS method for TFA must be enabled for the account.</w:t>
       </w:r>
     </w:p>
     <w:p/>
@@ -18879,13 +18771,10 @@
       <w:pPr>
         <w:pStyle w:val="Heading2"/>
       </w:pPr>
-      <w:bookmarkStart w:id="50" w:name="_Toc10493846"/>
+      <w:bookmarkStart w:id="49" w:name="_Toc10493846"/>
       <w:r>
         <w:lastRenderedPageBreak/>
-        <w:t xml:space="preserve">Use Case – </w:t>
-      </w:r>
-      <w:r>
-        <w:t xml:space="preserve">Enable or Disable </w:t>
+        <w:t xml:space="preserve">Use Case – Enable or Disable </w:t>
       </w:r>
       <w:r>
         <w:t>T</w:t>
@@ -18893,7 +18782,7 @@
       <w:r>
         <w:t>wo-Factor Authentication</w:t>
       </w:r>
-      <w:bookmarkEnd w:id="50"/>
+      <w:bookmarkEnd w:id="49"/>
       <w:r>
         <w:t xml:space="preserve"> </w:t>
       </w:r>
@@ -18908,10 +18797,7 @@
         <w:t>HTTP Metho</w:t>
       </w:r>
       <w:r>
-        <w:t xml:space="preserve">d: </w:t>
-      </w:r>
-      <w:r>
-        <w:t>POST</w:t>
+        <w:t>d: POST</w:t>
       </w:r>
     </w:p>
     <w:p>
@@ -19135,7 +19021,6 @@
           <mc:Fallback>
             <w:pict>
               <v:shape w14:anchorId="7C1E5A7F" id="Text Box 3" o:spid="_x0000_s1027" type="#_x0000_t202" style="position:absolute;margin-left:0;margin-top:0;width:2in;height:2in;z-index:251661312;visibility:visible;mso-wrap-style:none;mso-wrap-distance-left:9pt;mso-wrap-distance-top:0;mso-wrap-distance-right:9pt;mso-wrap-distance-bottom:0;mso-position-horizontal:absolute;mso-position-horizontal-relative:text;mso-position-vertical:absolute;mso-position-vertical-relative:text;v-text-anchor:top" o:gfxdata="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" filled="f" strokeweight=".5pt">
-                <v:fill o:detectmouseclick="t"/>
                 <v:textbox style="mso-fit-shape-to-text:t">
                   <w:txbxContent>
                     <w:p>
@@ -19219,7 +19104,6 @@
           <mc:Fallback>
             <w:pict>
               <v:shape w14:anchorId="35990124" id="Text Box 4" o:spid="_x0000_s1028" type="#_x0000_t202" style="position:absolute;margin-left:0;margin-top:0;width:2in;height:2in;z-index:251663360;visibility:visible;mso-wrap-style:none;mso-wrap-distance-left:9pt;mso-wrap-distance-top:0;mso-wrap-distance-right:9pt;mso-wrap-distance-bottom:0;mso-position-horizontal:absolute;mso-position-horizontal-relative:text;mso-position-vertical:absolute;mso-position-vertical-relative:text;v-text-anchor:top" o:gfxdata="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" filled="f" strokeweight=".5pt">
-                <v:fill o:detectmouseclick="t"/>
                 <v:textbox style="mso-fit-shape-to-text:t">
                   <w:txbxContent>
                     <w:p>
@@ -19494,8 +19378,6 @@
       </w:r>
       <w:r>
         <w:tab/>
-      </w:r>
-      <w:r>
         <w:t>Enabling TFA is a two</w:t>
       </w:r>
       <w:r>
@@ -20180,9 +20062,12 @@
     </w:tbl>
     <w:p/>
     <w:sectPr>
-      <w:headerReference w:type="default" r:id="rId9"/>
-      <w:footerReference w:type="even" r:id="rId10"/>
-      <w:footerReference w:type="default" r:id="rId11"/>
+      <w:headerReference w:type="even" r:id="rId9"/>
+      <w:headerReference w:type="default" r:id="rId10"/>
+      <w:footerReference w:type="even" r:id="rId11"/>
+      <w:footerReference w:type="default" r:id="rId12"/>
+      <w:headerReference w:type="first" r:id="rId13"/>
+      <w:footerReference w:type="first" r:id="rId14"/>
       <w:pgSz w:w="12240" w:h="15840"/>
       <w:pgMar w:top="1440" w:right="1440" w:bottom="1440" w:left="1440" w:header="720" w:footer="720" w:gutter="0"/>
       <w:cols w:space="720"/>
@@ -20224,6 +20109,11 @@
         <w:docPartUnique/>
       </w:docPartObj>
     </w:sdtPr>
+    <w:sdtEndPr>
+      <w:rPr>
+        <w:rStyle w:val="PageNumber"/>
+      </w:rPr>
+    </w:sdtEndPr>
     <w:sdtContent>
       <w:p>
         <w:pPr>
@@ -20276,6 +20166,11 @@
         <w:docPartUnique/>
       </w:docPartObj>
     </w:sdtPr>
+    <w:sdtEndPr>
+      <w:rPr>
+        <w:rStyle w:val="PageNumber"/>
+      </w:rPr>
+    </w:sdtEndPr>
     <w:sdtContent>
       <w:p>
         <w:pPr>
@@ -20397,6 +20292,16 @@
 </w:ftr>
 </file>
 
+<file path=word/footer3.xml><?xml version="1.0" encoding="utf-8"?>
+<w:ftr xmlns:wpc="http://schemas.microsoft.com/office/word/2010/wordprocessingCanvas" xmlns:cx="http://schemas.microsoft.com/office/drawing/2014/chartex" xmlns:cx1="http://schemas.microsoft.com/office/drawing/2015/9/8/chartex" xmlns:cx2="http://schemas.microsoft.com/office/drawing/2015/10/21/chartex" xmlns:cx3="http://schemas.microsoft.com/office/drawing/2016/5/9/chartex" xmlns:cx4="http://schemas.microsoft.com/office/drawing/2016/5/10/chartex" xmlns:cx5="http://schemas.microsoft.com/office/drawing/2016/5/11/chartex" xmlns:cx6="http://schemas.microsoft.com/office/drawing/2016/5/12/chartex" xmlns:cx7="http://schemas.microsoft.com/office/drawing/2016/5/13/chartex" xmlns:cx8="http://schemas.microsoft.com/office/drawing/2016/5/14/chartex" xmlns:mc="http://schemas.openxmlformats.org/markup-compatibility/2006" xmlns:aink="http://schemas.microsoft.com/office/drawing/2016/ink" xmlns:am3d="http://schemas.microsoft.com/office/drawing/2017/model3d" xmlns:o="urn:schemas-microsoft-com:office:office" xmlns:r="http://schemas.openxmlformats.org/officeDocument/2006/relationships" xmlns:m="http://schemas.openxmlformats.org/officeDocument/2006/math" xmlns:v="urn:schemas-microsoft-com:vml" xmlns:wp14="http://schemas.microsoft.com/office/word/2010/wordprocessingDrawing" xmlns:wp="http://schemas.openxmlformats.org/drawingml/2006/wordprocessingDrawing" xmlns:w10="urn:schemas-microsoft-com:office:word" xmlns:w="http://schemas.openxmlformats.org/wordprocessingml/2006/main" xmlns:w14="http://schemas.microsoft.com/office/word/2010/wordml" xmlns:w15="http://schemas.microsoft.com/office/word/2012/wordml" xmlns:w16cid="http://schemas.microsoft.com/office/word/2016/wordml/cid" xmlns:w16se="http://schemas.microsoft.com/office/word/2015/wordml/symex" xmlns:wpg="http://schemas.microsoft.com/office/word/2010/wordprocessingGroup" xmlns:wpi="http://schemas.microsoft.com/office/word/2010/wordprocessingInk" xmlns:wne="http://schemas.microsoft.com/office/word/2006/wordml" xmlns:wps="http://schemas.microsoft.com/office/word/2010/wordprocessingShape" mc:Ignorable="w14 w15 w16se w16cid wp14">
+  <w:p>
+    <w:pPr>
+      <w:pStyle w:val="Footer"/>
+    </w:pPr>
+  </w:p>
+</w:ftr>
+</file>
+
 <file path=word/footnotes.xml><?xml version="1.0" encoding="utf-8"?>
 <w:footnotes xmlns:wpc="http://schemas.microsoft.com/office/word/2010/wordprocessingCanvas" xmlns:cx="http://schemas.microsoft.com/office/drawing/2014/chartex" xmlns:cx1="http://schemas.microsoft.com/office/drawing/2015/9/8/chartex" xmlns:cx2="http://schemas.microsoft.com/office/drawing/2015/10/21/chartex" xmlns:cx3="http://schemas.microsoft.com/office/drawing/2016/5/9/chartex" xmlns:cx4="http://schemas.microsoft.com/office/drawing/2016/5/10/chartex" xmlns:cx5="http://schemas.microsoft.com/office/drawing/2016/5/11/chartex" xmlns:cx6="http://schemas.microsoft.com/office/drawing/2016/5/12/chartex" xmlns:cx7="http://schemas.microsoft.com/office/drawing/2016/5/13/chartex" xmlns:cx8="http://schemas.microsoft.com/office/drawing/2016/5/14/chartex" xmlns:mc="http://schemas.openxmlformats.org/markup-compatibility/2006" xmlns:aink="http://schemas.microsoft.com/office/drawing/2016/ink" xmlns:am3d="http://schemas.microsoft.com/office/drawing/2017/model3d" xmlns:o="urn:schemas-microsoft-com:office:office" xmlns:r="http://schemas.openxmlformats.org/officeDocument/2006/relationships" xmlns:m="http://schemas.openxmlformats.org/officeDocument/2006/math" xmlns:v="urn:schemas-microsoft-com:vml" xmlns:wp14="http://schemas.microsoft.com/office/word/2010/wordprocessingDrawing" xmlns:wp="http://schemas.openxmlformats.org/drawingml/2006/wordprocessingDrawing" xmlns:w10="urn:schemas-microsoft-com:office:word" xmlns:w="http://schemas.openxmlformats.org/wordprocessingml/2006/main" xmlns:w14="http://schemas.microsoft.com/office/word/2010/wordml" xmlns:w15="http://schemas.microsoft.com/office/word/2012/wordml" xmlns:w16cid="http://schemas.microsoft.com/office/word/2016/wordml/cid" xmlns:w16se="http://schemas.microsoft.com/office/word/2015/wordml/symex" xmlns:wpg="http://schemas.microsoft.com/office/word/2010/wordprocessingGroup" xmlns:wpi="http://schemas.microsoft.com/office/word/2010/wordprocessingInk" xmlns:wne="http://schemas.microsoft.com/office/word/2006/wordml" xmlns:wps="http://schemas.microsoft.com/office/word/2010/wordprocessingShape" mc:Ignorable="w14 w15 w16se w16cid wp14">
   <w:footnote w:type="separator" w:id="-1">
@@ -20417,6 +20322,16 @@
 </file>
 
 <file path=word/header1.xml><?xml version="1.0" encoding="utf-8"?>
+<w:hdr xmlns:wpc="http://schemas.microsoft.com/office/word/2010/wordprocessingCanvas" xmlns:cx="http://schemas.microsoft.com/office/drawing/2014/chartex" xmlns:cx1="http://schemas.microsoft.com/office/drawing/2015/9/8/chartex" xmlns:cx2="http://schemas.microsoft.com/office/drawing/2015/10/21/chartex" xmlns:cx3="http://schemas.microsoft.com/office/drawing/2016/5/9/chartex" xmlns:cx4="http://schemas.microsoft.com/office/drawing/2016/5/10/chartex" xmlns:cx5="http://schemas.microsoft.com/office/drawing/2016/5/11/chartex" xmlns:cx6="http://schemas.microsoft.com/office/drawing/2016/5/12/chartex" xmlns:cx7="http://schemas.microsoft.com/office/drawing/2016/5/13/chartex" xmlns:cx8="http://schemas.microsoft.com/office/drawing/2016/5/14/chartex" xmlns:mc="http://schemas.openxmlformats.org/markup-compatibility/2006" xmlns:aink="http://schemas.microsoft.com/office/drawing/2016/ink" xmlns:am3d="http://schemas.microsoft.com/office/drawing/2017/model3d" xmlns:o="urn:schemas-microsoft-com:office:office" xmlns:r="http://schemas.openxmlformats.org/officeDocument/2006/relationships" xmlns:m="http://schemas.openxmlformats.org/officeDocument/2006/math" xmlns:v="urn:schemas-microsoft-com:vml" xmlns:wp14="http://schemas.microsoft.com/office/word/2010/wordprocessingDrawing" xmlns:wp="http://schemas.openxmlformats.org/drawingml/2006/wordprocessingDrawing" xmlns:w10="urn:schemas-microsoft-com:office:word" xmlns:w="http://schemas.openxmlformats.org/wordprocessingml/2006/main" xmlns:w14="http://schemas.microsoft.com/office/word/2010/wordml" xmlns:w15="http://schemas.microsoft.com/office/word/2012/wordml" xmlns:w16cid="http://schemas.microsoft.com/office/word/2016/wordml/cid" xmlns:w16se="http://schemas.microsoft.com/office/word/2015/wordml/symex" xmlns:wpg="http://schemas.microsoft.com/office/word/2010/wordprocessingGroup" xmlns:wpi="http://schemas.microsoft.com/office/word/2010/wordprocessingInk" xmlns:wne="http://schemas.microsoft.com/office/word/2006/wordml" xmlns:wps="http://schemas.microsoft.com/office/word/2010/wordprocessingShape" mc:Ignorable="w14 w15 w16se w16cid wp14">
+  <w:p>
+    <w:pPr>
+      <w:pStyle w:val="Header"/>
+    </w:pPr>
+  </w:p>
+</w:hdr>
+</file>
+
+<file path=word/header2.xml><?xml version="1.0" encoding="utf-8"?>
 <w:hdr xmlns:wpc="http://schemas.microsoft.com/office/word/2010/wordprocessingCanvas" xmlns:cx="http://schemas.microsoft.com/office/drawing/2014/chartex" xmlns:cx1="http://schemas.microsoft.com/office/drawing/2015/9/8/chartex" xmlns:cx2="http://schemas.microsoft.com/office/drawing/2015/10/21/chartex" xmlns:cx3="http://schemas.microsoft.com/office/drawing/2016/5/9/chartex" xmlns:cx4="http://schemas.microsoft.com/office/drawing/2016/5/10/chartex" xmlns:cx5="http://schemas.microsoft.com/office/drawing/2016/5/11/chartex" xmlns:cx6="http://schemas.microsoft.com/office/drawing/2016/5/12/chartex" xmlns:cx7="http://schemas.microsoft.com/office/drawing/2016/5/13/chartex" xmlns:cx8="http://schemas.microsoft.com/office/drawing/2016/5/14/chartex" xmlns:mc="http://schemas.openxmlformats.org/markup-compatibility/2006" xmlns:aink="http://schemas.microsoft.com/office/drawing/2016/ink" xmlns:am3d="http://schemas.microsoft.com/office/drawing/2017/model3d" xmlns:o="urn:schemas-microsoft-com:office:office" xmlns:r="http://schemas.openxmlformats.org/officeDocument/2006/relationships" xmlns:m="http://schemas.openxmlformats.org/officeDocument/2006/math" xmlns:v="urn:schemas-microsoft-com:vml" xmlns:wp14="http://schemas.microsoft.com/office/word/2010/wordprocessingDrawing" xmlns:wp="http://schemas.openxmlformats.org/drawingml/2006/wordprocessingDrawing" xmlns:w10="urn:schemas-microsoft-com:office:word" xmlns:w="http://schemas.openxmlformats.org/wordprocessingml/2006/main" xmlns:w14="http://schemas.microsoft.com/office/word/2010/wordml" xmlns:w15="http://schemas.microsoft.com/office/word/2012/wordml" xmlns:w16cid="http://schemas.microsoft.com/office/word/2016/wordml/cid" xmlns:w16se="http://schemas.microsoft.com/office/word/2015/wordml/symex" xmlns:wpg="http://schemas.microsoft.com/office/word/2010/wordprocessingGroup" xmlns:wpi="http://schemas.microsoft.com/office/word/2010/wordprocessingInk" xmlns:wne="http://schemas.microsoft.com/office/word/2006/wordml" xmlns:wps="http://schemas.microsoft.com/office/word/2010/wordprocessingShape" mc:Ignorable="w14 w15 w16se w16cid wp14">
   <w:tbl>
     <w:tblPr>
@@ -20504,7 +20419,7 @@
             <w:t xml:space="preserve">Date: </w:t>
           </w:r>
           <w:r>
-            <w:t>3</w:t>
+            <w:t>9</w:t>
           </w:r>
           <w:r>
             <w:t xml:space="preserve"> June 2019</w:t>
@@ -20523,12 +20438,27 @@
             <w:t xml:space="preserve">Version: </w:t>
           </w:r>
           <w:r>
-            <w:t>0.2</w:t>
+            <w:t>0.</w:t>
           </w:r>
+          <w:r>
+            <w:t>3</w:t>
+          </w:r>
+          <w:bookmarkStart w:id="50" w:name="_GoBack"/>
+          <w:bookmarkEnd w:id="50"/>
         </w:p>
       </w:tc>
     </w:tr>
   </w:tbl>
+  <w:p>
+    <w:pPr>
+      <w:pStyle w:val="Header"/>
+    </w:pPr>
+  </w:p>
+</w:hdr>
+</file>
+
+<file path=word/header3.xml><?xml version="1.0" encoding="utf-8"?>
+<w:hdr xmlns:wpc="http://schemas.microsoft.com/office/word/2010/wordprocessingCanvas" xmlns:cx="http://schemas.microsoft.com/office/drawing/2014/chartex" xmlns:cx1="http://schemas.microsoft.com/office/drawing/2015/9/8/chartex" xmlns:cx2="http://schemas.microsoft.com/office/drawing/2015/10/21/chartex" xmlns:cx3="http://schemas.microsoft.com/office/drawing/2016/5/9/chartex" xmlns:cx4="http://schemas.microsoft.com/office/drawing/2016/5/10/chartex" xmlns:cx5="http://schemas.microsoft.com/office/drawing/2016/5/11/chartex" xmlns:cx6="http://schemas.microsoft.com/office/drawing/2016/5/12/chartex" xmlns:cx7="http://schemas.microsoft.com/office/drawing/2016/5/13/chartex" xmlns:cx8="http://schemas.microsoft.com/office/drawing/2016/5/14/chartex" xmlns:mc="http://schemas.openxmlformats.org/markup-compatibility/2006" xmlns:aink="http://schemas.microsoft.com/office/drawing/2016/ink" xmlns:am3d="http://schemas.microsoft.com/office/drawing/2017/model3d" xmlns:o="urn:schemas-microsoft-com:office:office" xmlns:r="http://schemas.openxmlformats.org/officeDocument/2006/relationships" xmlns:m="http://schemas.openxmlformats.org/officeDocument/2006/math" xmlns:v="urn:schemas-microsoft-com:vml" xmlns:wp14="http://schemas.microsoft.com/office/word/2010/wordprocessingDrawing" xmlns:wp="http://schemas.openxmlformats.org/drawingml/2006/wordprocessingDrawing" xmlns:w10="urn:schemas-microsoft-com:office:word" xmlns:w="http://schemas.openxmlformats.org/wordprocessingml/2006/main" xmlns:w14="http://schemas.microsoft.com/office/word/2010/wordml" xmlns:w15="http://schemas.microsoft.com/office/word/2012/wordml" xmlns:w16cid="http://schemas.microsoft.com/office/word/2016/wordml/cid" xmlns:w16se="http://schemas.microsoft.com/office/word/2015/wordml/symex" xmlns:wpg="http://schemas.microsoft.com/office/word/2010/wordprocessingGroup" xmlns:wpi="http://schemas.microsoft.com/office/word/2010/wordprocessingInk" xmlns:wne="http://schemas.microsoft.com/office/word/2006/wordml" xmlns:wps="http://schemas.microsoft.com/office/word/2010/wordprocessingShape" mc:Ignorable="w14 w15 w16se w16cid wp14">
   <w:p>
     <w:pPr>
       <w:pStyle w:val="Header"/>

</xml_diff>